<commit_message>
Erstellung des Wochenberichtes und Erzeugung eines Programms für Rohdaten des Prototypens in der Datenbank
</commit_message>
<xml_diff>
--- a/Projekt Postkasten Dokumente/Internetrecherche Ergebnisse.docx
+++ b/Projekt Postkasten Dokumente/Internetrecherche Ergebnisse.docx
@@ -107,6 +107,7 @@
       <w:r>
         <w:br/>
       </w:r>
+      <w:bookmarkStart w:id="0" w:name="_Hlk511036759"/>
       <w:r>
         <w:rPr>
           <w:rStyle w:val="berschrift1Zchn"/>
@@ -114,6 +115,7 @@
         </w:rPr>
         <w:t>3.Woche 14.03.2018 – 21.03.2018</w:t>
       </w:r>
+      <w:bookmarkEnd w:id="0"/>
       <w:r>
         <w:rPr>
           <w:rStyle w:val="berschrift1Zchn"/>
@@ -393,10 +395,123 @@
         </w:rPr>
         <w:t xml:space="preserve"> CURRENT_TIMESTAMP (Alle Sekunden seit ca. 1970) automatisch erstellt und mit einer automatisch hochzählenden ID (AUTO_INCREMENT) in die Datenbank gespeichert.</w:t>
       </w:r>
-      <w:bookmarkStart w:id="0" w:name="_GoBack"/>
-      <w:bookmarkEnd w:id="0"/>
     </w:p>
-    <w:p/>
+    <w:p>
+      <w:pPr>
+        <w:pStyle w:val="berschrift1"/>
+        <w:rPr>
+          <w:u w:val="single"/>
+        </w:rPr>
+      </w:pPr>
+      <w:r>
+        <w:rPr>
+          <w:u w:val="single"/>
+        </w:rPr>
+        <w:t>6</w:t>
+      </w:r>
+      <w:r>
+        <w:rPr>
+          <w:u w:val="single"/>
+        </w:rPr>
+        <w:t xml:space="preserve">.Woche </w:t>
+      </w:r>
+      <w:r>
+        <w:rPr>
+          <w:u w:val="single"/>
+        </w:rPr>
+        <w:t>04</w:t>
+      </w:r>
+      <w:r>
+        <w:rPr>
+          <w:u w:val="single"/>
+        </w:rPr>
+        <w:t>.0</w:t>
+      </w:r>
+      <w:r>
+        <w:rPr>
+          <w:u w:val="single"/>
+        </w:rPr>
+        <w:t>4</w:t>
+      </w:r>
+      <w:r>
+        <w:rPr>
+          <w:u w:val="single"/>
+        </w:rPr>
+        <w:t xml:space="preserve">.2018 – </w:t>
+      </w:r>
+      <w:r>
+        <w:rPr>
+          <w:u w:val="single"/>
+        </w:rPr>
+        <w:t>11</w:t>
+      </w:r>
+      <w:r>
+        <w:rPr>
+          <w:u w:val="single"/>
+        </w:rPr>
+        <w:t>.0</w:t>
+      </w:r>
+      <w:r>
+        <w:rPr>
+          <w:u w:val="single"/>
+        </w:rPr>
+        <w:t>4</w:t>
+      </w:r>
+      <w:r>
+        <w:rPr>
+          <w:u w:val="single"/>
+        </w:rPr>
+        <w:t>.2018</w:t>
+      </w:r>
+    </w:p>
+    <w:p>
+      <w:pPr>
+        <w:rPr>
+          <w:rFonts w:cstheme="minorHAnsi"/>
+          <w:sz w:val="24"/>
+          <w:szCs w:val="24"/>
+        </w:rPr>
+      </w:pPr>
+    </w:p>
+    <w:p>
+      <w:r>
+        <w:t xml:space="preserve">Es wurde leider versehentlich, dass Passwort der Datenbank vergessen und dadurch war der Zugang zu </w:t>
+      </w:r>
+      <w:proofErr w:type="spellStart"/>
+      <w:r>
+        <w:t>MariaDB</w:t>
+      </w:r>
+      <w:proofErr w:type="spellEnd"/>
+      <w:r>
+        <w:t xml:space="preserve"> verweigert. Durch Recherchen wollte Martin </w:t>
+      </w:r>
+      <w:proofErr w:type="gramStart"/>
+      <w:r>
+        <w:t>Eller</w:t>
+      </w:r>
+      <w:proofErr w:type="gramEnd"/>
+      <w:r>
+        <w:t xml:space="preserve"> dass root Passwort dann zurücksetzen. Da dies leider nicht aufging erklärte Herr Prof. </w:t>
+      </w:r>
+      <w:proofErr w:type="spellStart"/>
+      <w:r>
+        <w:t>Köllö</w:t>
+      </w:r>
+      <w:proofErr w:type="spellEnd"/>
+      <w:r>
+        <w:t xml:space="preserve">, dass man die </w:t>
+      </w:r>
+      <w:proofErr w:type="spellStart"/>
+      <w:r>
+        <w:t>MariaDB</w:t>
+      </w:r>
+      <w:proofErr w:type="spellEnd"/>
+      <w:r>
+        <w:t xml:space="preserve"> neu installieren sollte und alle Daten löschen. Nachdem dies durchgeführt wurde war der Zugang zur Datenbank wieder offen.</w:t>
+      </w:r>
+      <w:bookmarkStart w:id="1" w:name="_GoBack"/>
+      <w:bookmarkEnd w:id="1"/>
+    </w:p>
     <w:sectPr>
       <w:pgSz w:w="11906" w:h="16838"/>
       <w:pgMar w:top="1417" w:right="1417" w:bottom="1134" w:left="1417" w:header="708" w:footer="708" w:gutter="0"/>
@@ -833,6 +948,28 @@
       <w:szCs w:val="32"/>
     </w:rPr>
   </w:style>
+  <w:style w:type="paragraph" w:styleId="berschrift2">
+    <w:name w:val="heading 2"/>
+    <w:basedOn w:val="Standard"/>
+    <w:next w:val="Standard"/>
+    <w:link w:val="berschrift2Zchn"/>
+    <w:uiPriority w:val="9"/>
+    <w:unhideWhenUsed/>
+    <w:qFormat/>
+    <w:rsid w:val="00FF3905"/>
+    <w:pPr>
+      <w:keepNext/>
+      <w:keepLines/>
+      <w:spacing w:before="40" w:after="0"/>
+      <w:outlineLvl w:val="1"/>
+    </w:pPr>
+    <w:rPr>
+      <w:rFonts w:asciiTheme="majorHAnsi" w:eastAsiaTheme="majorEastAsia" w:hAnsiTheme="majorHAnsi" w:cstheme="majorBidi"/>
+      <w:color w:val="2F5496" w:themeColor="accent1" w:themeShade="BF"/>
+      <w:sz w:val="26"/>
+      <w:szCs w:val="26"/>
+    </w:rPr>
+  </w:style>
   <w:style w:type="character" w:default="1" w:styleId="Absatz-Standardschriftart">
     <w:name w:val="Default Paragraph Font"/>
     <w:uiPriority w:val="1"/>
@@ -871,6 +1008,20 @@
       <w:color w:val="2F5496" w:themeColor="accent1" w:themeShade="BF"/>
       <w:sz w:val="32"/>
       <w:szCs w:val="32"/>
+      <w:lang w:val="de-AT"/>
+    </w:rPr>
+  </w:style>
+  <w:style w:type="character" w:customStyle="1" w:styleId="berschrift2Zchn">
+    <w:name w:val="Überschrift 2 Zchn"/>
+    <w:basedOn w:val="Absatz-Standardschriftart"/>
+    <w:link w:val="berschrift2"/>
+    <w:uiPriority w:val="9"/>
+    <w:rsid w:val="00FF3905"/>
+    <w:rPr>
+      <w:rFonts w:asciiTheme="majorHAnsi" w:eastAsiaTheme="majorEastAsia" w:hAnsiTheme="majorHAnsi" w:cstheme="majorBidi"/>
+      <w:color w:val="2F5496" w:themeColor="accent1" w:themeShade="BF"/>
+      <w:sz w:val="26"/>
+      <w:szCs w:val="26"/>
       <w:lang w:val="de-AT"/>
     </w:rPr>
   </w:style>

</xml_diff>